<commit_message>
update tests and snaps
</commit_message>
<xml_diff>
--- a/tests/testthat/docx/4-officer/snap_crosstables_helpers.docx
+++ b/tests/testthat/docx/4-officer/snap_crosstables_helpers.docx
@@ -75,7 +75,7 @@
         <w:drawing>
           <wp:inline distT="0" distB="0" distL="0" distR="0">
             <wp:extent cx="3600000" cy="2736000"/>
-            <wp:docPr id="1" name=""/>
+            <wp:docPr id="1" name="" descr=""/>
             <wp:cNvGraphicFramePr>
               <a:graphicFrameLocks xmlns:a="http://schemas.openxmlformats.org/drawingml/2006/main" noChangeAspect="1"/>
             </wp:cNvGraphicFramePr>
@@ -121,7 +121,7 @@
         <w:drawing>
           <wp:inline distT="0" distB="0" distL="0" distR="0">
             <wp:extent cx="3600000" cy="2736000"/>
-            <wp:docPr id="3" name=""/>
+            <wp:docPr id="3" name="" descr=""/>
             <wp:cNvGraphicFramePr>
               <a:graphicFrameLocks xmlns:a="http://schemas.openxmlformats.org/drawingml/2006/main" noChangeAspect="1"/>
             </wp:cNvGraphicFramePr>
@@ -167,7 +167,7 @@
         <w:drawing>
           <wp:inline distT="0" distB="0" distL="0" distR="0">
             <wp:extent cx="5040000" cy="3600000"/>
-            <wp:docPr id="5" name=""/>
+            <wp:docPr id="5" name="" descr=""/>
             <wp:cNvGraphicFramePr>
               <a:graphicFrameLocks xmlns:a="http://schemas.openxmlformats.org/drawingml/2006/main" noChangeAspect="1"/>
             </wp:cNvGraphicFramePr>
@@ -213,7 +213,7 @@
         <w:drawing>
           <wp:inline distT="0" distB="0" distL="0" distR="0">
             <wp:extent cx="5040000" cy="3600000"/>
-            <wp:docPr id="7" name=""/>
+            <wp:docPr id="7" name="" descr=""/>
             <wp:cNvGraphicFramePr>
               <a:graphicFrameLocks xmlns:a="http://schemas.openxmlformats.org/drawingml/2006/main" noChangeAspect="1"/>
             </wp:cNvGraphicFramePr>

</xml_diff>